<commit_message>
#10 - Added integration test, BUT not working yet
</commit_message>
<xml_diff>
--- a/kafka_spring_udemy_notes.docx
+++ b/kafka_spring_udemy_notes.docx
@@ -3,14 +3,27 @@
 <w:document xmlns:wpc="http://schemas.microsoft.com/office/word/2010/wordprocessingCanvas" xmlns:cx="http://schemas.microsoft.com/office/drawing/2014/chartex" xmlns:cx1="http://schemas.microsoft.com/office/drawing/2015/9/8/chartex" xmlns:cx2="http://schemas.microsoft.com/office/drawing/2015/10/21/chartex" xmlns:cx3="http://schemas.microsoft.com/office/drawing/2016/5/9/chartex" xmlns:cx4="http://schemas.microsoft.com/office/drawing/2016/5/10/chartex" xmlns:cx5="http://schemas.microsoft.com/office/drawing/2016/5/11/chartex" xmlns:cx6="http://schemas.microsoft.com/office/drawing/2016/5/12/chartex" xmlns:cx7="http://schemas.microsoft.com/office/drawing/2016/5/13/chartex" xmlns:cx8="http://schemas.microsoft.com/office/drawing/2016/5/14/chartex" xmlns:mc="http://schemas.openxmlformats.org/markup-compatibility/2006" xmlns:aink="http://schemas.microsoft.com/office/drawing/2016/ink" xmlns:am3d="http://schemas.microsoft.com/office/drawing/2017/model3d" xmlns:o="urn:schemas-microsoft-com:office:office" xmlns:oel="http://schemas.microsoft.com/office/2019/extlst" xmlns:r="http://schemas.openxmlformats.org/officeDocument/2006/relationships" xmlns:m="http://schemas.openxmlformats.org/officeDocument/2006/math" xmlns:v="urn:schemas-microsoft-com:vml" xmlns:wp14="http://schemas.microsoft.com/office/word/2010/wordprocessingDrawing" xmlns:wp="http://schemas.openxmlformats.org/drawingml/2006/wordprocessingDrawing" xmlns:w10="urn:schemas-microsoft-com:office:word" xmlns:w="http://schemas.openxmlformats.org/wordprocessingml/2006/main" xmlns:w14="http://schemas.microsoft.com/office/word/2010/wordml" xmlns:w15="http://schemas.microsoft.com/office/word/2012/wordml" xmlns:w16cex="http://schemas.microsoft.com/office/word/2018/wordml/cex" xmlns:w16cid="http://schemas.microsoft.com/office/word/2016/wordml/cid" xmlns:w16="http://schemas.microsoft.com/office/word/2018/wordml" xmlns:w16sdtdh="http://schemas.microsoft.com/office/word/2020/wordml/sdtdatahash" xmlns:w16se="http://schemas.microsoft.com/office/word/2015/wordml/symex" xmlns:wpg="http://schemas.microsoft.com/office/word/2010/wordprocessingGroup" xmlns:wpi="http://schemas.microsoft.com/office/word/2010/wordprocessingInk" xmlns:wne="http://schemas.microsoft.com/office/word/2006/wordml" xmlns:wps="http://schemas.microsoft.com/office/word/2010/wordprocessingShape" mc:Ignorable="w14 w15 w16se w16cid w16 w16cex w16sdtdh wp14">
   <w:body>
     <w:p>
-      <w:hyperlink r:id="rId5" w:history="1">
-        <w:r>
-          <w:rPr>
-            <w:rStyle w:val="Hyperlink"/>
-          </w:rPr>
-          <w:t>https://www.udemy.com/course/introduction-to-kafka-with-spring-boot</w:t>
-        </w:r>
-      </w:hyperlink>
+      <w:r>
+        <w:fldChar w:fldCharType="begin"/>
+      </w:r>
+      <w:r>
+        <w:instrText>HYPERLINK "https://www.udemy.com/course/introduction-to-kafka-with-spring-boot"</w:instrText>
+      </w:r>
+      <w:r>
+        <w:fldChar w:fldCharType="separate"/>
+      </w:r>
+      <w:r>
+        <w:rPr>
+          <w:rStyle w:val="Hyperlink"/>
+        </w:rPr>
+        <w:t>https://www.udemy.com/course/introduction-to-kafka-with-spring-boot</w:t>
+      </w:r>
+      <w:r>
+        <w:rPr>
+          <w:rStyle w:val="Hyperlink"/>
+        </w:rPr>
+        <w:fldChar w:fldCharType="end"/>
+      </w:r>
     </w:p>
     <w:p>
       <w:pPr>
@@ -28,10 +41,7 @@
         <w:pStyle w:val="Heading3"/>
       </w:pPr>
       <w:r>
-        <w:t xml:space="preserve">1.1 </w:t>
-      </w:r>
-      <w:r>
-        <w:t>Install Kafka in WSL</w:t>
+        <w:t>1.1 Install Kafka in WSL</w:t>
       </w:r>
     </w:p>
     <w:p>
@@ -51,7 +61,23 @@
           <w:sz w:val="24"/>
           <w:szCs w:val="24"/>
         </w:rPr>
-        <w:t>Download package to /home/dxu/apps</w:t>
+        <w:t>Download package to /home/</w:t>
+      </w:r>
+      <w:proofErr w:type="spellStart"/>
+      <w:r>
+        <w:rPr>
+          <w:sz w:val="24"/>
+          <w:szCs w:val="24"/>
+        </w:rPr>
+        <w:t>dxu</w:t>
+      </w:r>
+      <w:proofErr w:type="spellEnd"/>
+      <w:r>
+        <w:rPr>
+          <w:sz w:val="24"/>
+          <w:szCs w:val="24"/>
+        </w:rPr>
+        <w:t>/apps</w:t>
       </w:r>
     </w:p>
     <w:p>
@@ -66,12 +92,37 @@
           <w:szCs w:val="24"/>
         </w:rPr>
       </w:pPr>
-      <w:r>
-        <w:rPr>
-          <w:sz w:val="24"/>
-          <w:szCs w:val="24"/>
-        </w:rPr>
-        <w:t>mkdir kafka and extract kafka_2.13-3.7.0.tgz to this folder</w:t>
+      <w:proofErr w:type="spellStart"/>
+      <w:r>
+        <w:rPr>
+          <w:sz w:val="24"/>
+          <w:szCs w:val="24"/>
+        </w:rPr>
+        <w:t>mkdir</w:t>
+      </w:r>
+      <w:proofErr w:type="spellEnd"/>
+      <w:r>
+        <w:rPr>
+          <w:sz w:val="24"/>
+          <w:szCs w:val="24"/>
+        </w:rPr>
+        <w:t xml:space="preserve"> </w:t>
+      </w:r>
+      <w:proofErr w:type="spellStart"/>
+      <w:r>
+        <w:rPr>
+          <w:sz w:val="24"/>
+          <w:szCs w:val="24"/>
+        </w:rPr>
+        <w:t>kafka</w:t>
+      </w:r>
+      <w:proofErr w:type="spellEnd"/>
+      <w:r>
+        <w:rPr>
+          <w:sz w:val="24"/>
+          <w:szCs w:val="24"/>
+        </w:rPr>
+        <w:t xml:space="preserve"> and extract kafka_2.13-3.7.0.tgz to this folder</w:t>
       </w:r>
     </w:p>
     <w:p>
@@ -87,7 +138,23 @@
           <w:sz w:val="24"/>
           <w:szCs w:val="24"/>
         </w:rPr>
-        <w:t>&gt; tar -xvf ../kafka_2.13-3.7.0.tgz</w:t>
+        <w:t>&gt; tar -</w:t>
+      </w:r>
+      <w:proofErr w:type="spellStart"/>
+      <w:r>
+        <w:rPr>
+          <w:sz w:val="24"/>
+          <w:szCs w:val="24"/>
+        </w:rPr>
+        <w:t>xvf</w:t>
+      </w:r>
+      <w:proofErr w:type="spellEnd"/>
+      <w:r>
+        <w:rPr>
+          <w:sz w:val="24"/>
+          <w:szCs w:val="24"/>
+        </w:rPr>
+        <w:t xml:space="preserve"> ../kafka_2.13-3.7.0.tgz</w:t>
       </w:r>
     </w:p>
     <w:p>
@@ -139,7 +206,23 @@
           <w:sz w:val="24"/>
           <w:szCs w:val="24"/>
         </w:rPr>
-        <w:t>&gt; KAFKA_CLUSTER_ID="$(bin/kafka-storage.sh random-uuid)"</w:t>
+        <w:t>&gt; KAFKA_CLUSTER_ID="$(bin/kafka-storage.sh random-</w:t>
+      </w:r>
+      <w:proofErr w:type="spellStart"/>
+      <w:r>
+        <w:rPr>
+          <w:sz w:val="24"/>
+          <w:szCs w:val="24"/>
+        </w:rPr>
+        <w:t>uuid</w:t>
+      </w:r>
+      <w:proofErr w:type="spellEnd"/>
+      <w:r>
+        <w:rPr>
+          <w:sz w:val="24"/>
+          <w:szCs w:val="24"/>
+        </w:rPr>
+        <w:t>)"</w:t>
       </w:r>
     </w:p>
     <w:p>
@@ -191,8 +274,17 @@
           <w:sz w:val="24"/>
           <w:szCs w:val="24"/>
         </w:rPr>
-        <w:t>&gt; bin/kafka-storage.sh format -t $KAFKA_CLUSTER_ID -c config/kraft/server.properties</w:t>
-      </w:r>
+        <w:t>&gt; bin/kafka-storage.sh format -t $KAFKA_CLUSTER_ID -c config/kraft/</w:t>
+      </w:r>
+      <w:proofErr w:type="spellStart"/>
+      <w:r>
+        <w:rPr>
+          <w:sz w:val="24"/>
+          <w:szCs w:val="24"/>
+        </w:rPr>
+        <w:t>server.properties</w:t>
+      </w:r>
+      <w:proofErr w:type="spellEnd"/>
     </w:p>
     <w:p>
       <w:pPr>
@@ -223,7 +315,7 @@
                     <pic:cNvPicPr/>
                   </pic:nvPicPr>
                   <pic:blipFill>
-                    <a:blip r:embed="rId6"/>
+                    <a:blip r:embed="rId5"/>
                     <a:stretch>
                       <a:fillRect/>
                     </a:stretch>
@@ -291,8 +383,17 @@
           <w:sz w:val="24"/>
           <w:szCs w:val="24"/>
         </w:rPr>
-        <w:t xml:space="preserve"> bin/kafka-server-start.sh config/kraft/server.properties</w:t>
-      </w:r>
+        <w:t xml:space="preserve"> bin/kafka-server-start.sh config/kraft/</w:t>
+      </w:r>
+      <w:proofErr w:type="spellStart"/>
+      <w:r>
+        <w:rPr>
+          <w:sz w:val="24"/>
+          <w:szCs w:val="24"/>
+        </w:rPr>
+        <w:t>server.properties</w:t>
+      </w:r>
+      <w:proofErr w:type="spellEnd"/>
     </w:p>
     <w:p>
       <w:pPr>
@@ -361,7 +462,15 @@
     </w:p>
     <w:p>
       <w:r>
-        <w:t>Create docker-compose.yml:</w:t>
+        <w:t>Create docker-</w:t>
+      </w:r>
+      <w:proofErr w:type="spellStart"/>
+      <w:r>
+        <w:t>compose.yml</w:t>
+      </w:r>
+      <w:proofErr w:type="spellEnd"/>
+      <w:r>
+        <w:t>:</w:t>
       </w:r>
     </w:p>
     <w:p>
@@ -501,7 +610,27 @@
           <w:sz w:val="18"/>
           <w:szCs w:val="18"/>
         </w:rPr>
-        <w:t>: confluentinc/cp-zookeeper:7.4.4</w:t>
+        <w:t xml:space="preserve">: </w:t>
+      </w:r>
+      <w:proofErr w:type="spellStart"/>
+      <w:r>
+        <w:rPr>
+          <w:rFonts w:ascii="Courier New" w:eastAsia="Times New Roman" w:hAnsi="Courier New" w:cs="Courier New"/>
+          <w:color w:val="A9B7C6"/>
+          <w:sz w:val="18"/>
+          <w:szCs w:val="18"/>
+        </w:rPr>
+        <w:t>confluentinc</w:t>
+      </w:r>
+      <w:proofErr w:type="spellEnd"/>
+      <w:r>
+        <w:rPr>
+          <w:rFonts w:ascii="Courier New" w:eastAsia="Times New Roman" w:hAnsi="Courier New" w:cs="Courier New"/>
+          <w:color w:val="A9B7C6"/>
+          <w:sz w:val="18"/>
+          <w:szCs w:val="18"/>
+        </w:rPr>
+        <w:t>/cp-zookeeper:7.4.4</w:t>
       </w:r>
       <w:r>
         <w:rPr>
@@ -644,6 +773,7 @@
         <w:br/>
         <w:t xml:space="preserve">  </w:t>
       </w:r>
+      <w:proofErr w:type="spellStart"/>
       <w:r>
         <w:rPr>
           <w:rFonts w:ascii="Courier New" w:eastAsia="Times New Roman" w:hAnsi="Courier New" w:cs="Courier New"/>
@@ -653,6 +783,7 @@
         </w:rPr>
         <w:t>kafka</w:t>
       </w:r>
+      <w:proofErr w:type="spellEnd"/>
       <w:r>
         <w:rPr>
           <w:rFonts w:ascii="Courier New" w:eastAsia="Times New Roman" w:hAnsi="Courier New" w:cs="Courier New"/>
@@ -688,7 +819,27 @@
           <w:sz w:val="18"/>
           <w:szCs w:val="18"/>
         </w:rPr>
-        <w:t>: confluentinc/cp-kafka:7.4.4</w:t>
+        <w:t xml:space="preserve">: </w:t>
+      </w:r>
+      <w:proofErr w:type="spellStart"/>
+      <w:r>
+        <w:rPr>
+          <w:rFonts w:ascii="Courier New" w:eastAsia="Times New Roman" w:hAnsi="Courier New" w:cs="Courier New"/>
+          <w:color w:val="A9B7C6"/>
+          <w:sz w:val="18"/>
+          <w:szCs w:val="18"/>
+        </w:rPr>
+        <w:t>confluentinc</w:t>
+      </w:r>
+      <w:proofErr w:type="spellEnd"/>
+      <w:r>
+        <w:rPr>
+          <w:rFonts w:ascii="Courier New" w:eastAsia="Times New Roman" w:hAnsi="Courier New" w:cs="Courier New"/>
+          <w:color w:val="A9B7C6"/>
+          <w:sz w:val="18"/>
+          <w:szCs w:val="18"/>
+        </w:rPr>
+        <w:t>/cp-kafka:7.4.4</w:t>
       </w:r>
       <w:r>
         <w:rPr>
@@ -700,6 +851,7 @@
         <w:br/>
         <w:t xml:space="preserve">    </w:t>
       </w:r>
+      <w:proofErr w:type="spellStart"/>
       <w:r>
         <w:rPr>
           <w:rFonts w:ascii="Courier New" w:eastAsia="Times New Roman" w:hAnsi="Courier New" w:cs="Courier New"/>
@@ -709,6 +861,7 @@
         </w:rPr>
         <w:t>depends_on</w:t>
       </w:r>
+      <w:proofErr w:type="spellEnd"/>
       <w:r>
         <w:rPr>
           <w:rFonts w:ascii="Courier New" w:eastAsia="Times New Roman" w:hAnsi="Courier New" w:cs="Courier New"/>
@@ -1002,8 +1155,13 @@
         <w:t xml:space="preserve">&gt; </w:t>
       </w:r>
       <w:r>
-        <w:t xml:space="preserve"> bin/kafka-console-consumer.sh --bootstrap-server localhost:9092 --topic my.first.topic</w:t>
-      </w:r>
+        <w:t xml:space="preserve"> bin/kafka-console-consumer.sh --bootstrap-server localhost:9092 --topic </w:t>
+      </w:r>
+      <w:proofErr w:type="spellStart"/>
+      <w:r>
+        <w:t>my.first.topic</w:t>
+      </w:r>
+      <w:proofErr w:type="spellEnd"/>
     </w:p>
     <w:p>
       <w:pPr>
@@ -1021,8 +1179,13 @@
         <w:t xml:space="preserve">&gt; </w:t>
       </w:r>
       <w:r>
-        <w:t>bin/kafka-console-producer.sh --bootstrap-server localhost:9092 --topic my.first.topic</w:t>
-      </w:r>
+        <w:t xml:space="preserve">bin/kafka-console-producer.sh --bootstrap-server localhost:9092 --topic </w:t>
+      </w:r>
+      <w:proofErr w:type="spellStart"/>
+      <w:r>
+        <w:t>my.first.topic</w:t>
+      </w:r>
+      <w:proofErr w:type="spellEnd"/>
     </w:p>
     <w:p>
       <w:pPr>
@@ -1096,8 +1259,13 @@
         <w:t>--</w:t>
       </w:r>
       <w:r>
-        <w:t>topic my.new.topic</w:t>
-      </w:r>
+        <w:t xml:space="preserve">topic </w:t>
+      </w:r>
+      <w:proofErr w:type="spellStart"/>
+      <w:r>
+        <w:t>my.new.topic</w:t>
+      </w:r>
+      <w:proofErr w:type="spellEnd"/>
     </w:p>
     <w:p>
       <w:pPr>
@@ -1130,8 +1298,13 @@
         <w:t>describe</w:t>
       </w:r>
       <w:r>
-        <w:t xml:space="preserve"> --topic my.new.topic</w:t>
-      </w:r>
+        <w:t xml:space="preserve"> --topic </w:t>
+      </w:r>
+      <w:proofErr w:type="spellStart"/>
+      <w:r>
+        <w:t>my.new.topic</w:t>
+      </w:r>
+      <w:proofErr w:type="spellEnd"/>
     </w:p>
     <w:p>
       <w:pPr>
@@ -1157,7 +1330,7 @@
                     <pic:cNvPicPr/>
                   </pic:nvPicPr>
                   <pic:blipFill>
-                    <a:blip r:embed="rId7"/>
+                    <a:blip r:embed="rId6"/>
                     <a:stretch>
                       <a:fillRect/>
                     </a:stretch>
@@ -1197,7 +1370,15 @@
         <w:t>bin/kafka</w:t>
       </w:r>
       <w:r>
-        <w:t>-topics.sh --bootstrap-server localhost:9092 --alter --topic my.new.topic --partitions 3</w:t>
+        <w:t xml:space="preserve">-topics.sh --bootstrap-server localhost:9092 --alter --topic </w:t>
+      </w:r>
+      <w:proofErr w:type="spellStart"/>
+      <w:r>
+        <w:t>my.new.topic</w:t>
+      </w:r>
+      <w:proofErr w:type="spellEnd"/>
+      <w:r>
+        <w:t xml:space="preserve"> --partitions 3</w:t>
       </w:r>
     </w:p>
     <w:p>
@@ -1230,7 +1411,7 @@
                     <pic:cNvPicPr/>
                   </pic:nvPicPr>
                   <pic:blipFill>
-                    <a:blip r:embed="rId8"/>
+                    <a:blip r:embed="rId7"/>
                     <a:stretch>
                       <a:fillRect/>
                     </a:stretch>
@@ -1270,8 +1451,13 @@
         <w:t>bin/kafka</w:t>
       </w:r>
       <w:r>
-        <w:t>-topics.sh --bootstrap-server localhost:9092 --delete --topic my.new.topic</w:t>
-      </w:r>
+        <w:t xml:space="preserve">-topics.sh --bootstrap-server localhost:9092 --delete --topic </w:t>
+      </w:r>
+      <w:proofErr w:type="spellStart"/>
+      <w:r>
+        <w:t>my.new.topic</w:t>
+      </w:r>
+      <w:proofErr w:type="spellEnd"/>
     </w:p>
     <w:p>
       <w:pPr>
@@ -1298,7 +1484,15 @@
         <w:t xml:space="preserve">&gt; </w:t>
       </w:r>
       <w:r>
-        <w:t>bin/kafka-topics.sh --bootstrap-server localhost:9092 --create --topic cg.demo.topic --partitions 5</w:t>
+        <w:t xml:space="preserve">bin/kafka-topics.sh --bootstrap-server localhost:9092 --create --topic </w:t>
+      </w:r>
+      <w:proofErr w:type="spellStart"/>
+      <w:r>
+        <w:t>cg.demo.topic</w:t>
+      </w:r>
+      <w:proofErr w:type="spellEnd"/>
+      <w:r>
+        <w:t xml:space="preserve"> --partitions 5</w:t>
       </w:r>
     </w:p>
     <w:p>
@@ -1354,16 +1548,31 @@
         <w:t xml:space="preserve">&gt; </w:t>
       </w:r>
       <w:r>
-        <w:t>bin/kafka-console-consumer.sh --bootstrap-server localhost:9092 --topic cg.demo.topic --group my.new.group</w:t>
-      </w:r>
+        <w:t xml:space="preserve">bin/kafka-console-consumer.sh --bootstrap-server localhost:9092 --topic </w:t>
+      </w:r>
+      <w:proofErr w:type="spellStart"/>
+      <w:r>
+        <w:t>cg.demo.topic</w:t>
+      </w:r>
+      <w:proofErr w:type="spellEnd"/>
+      <w:r>
+        <w:t xml:space="preserve"> --group </w:t>
+      </w:r>
+      <w:proofErr w:type="spellStart"/>
+      <w:r>
+        <w:t>my.new.group</w:t>
+      </w:r>
+      <w:proofErr w:type="spellEnd"/>
     </w:p>
     <w:p>
       <w:r>
         <w:t>List consumer groups again to check the new consumer group “</w:t>
       </w:r>
+      <w:proofErr w:type="spellStart"/>
       <w:r>
         <w:t>my.new.group</w:t>
       </w:r>
+      <w:proofErr w:type="spellEnd"/>
       <w:r>
         <w:t>”</w:t>
       </w:r>
@@ -1384,8 +1593,13 @@
         <w:t>bin/kafka-consumer-groups.sh --bootstrap-server localhost:9092</w:t>
       </w:r>
       <w:r>
-        <w:t xml:space="preserve"> --describe --group my.new.group</w:t>
-      </w:r>
+        <w:t xml:space="preserve"> --describe --group </w:t>
+      </w:r>
+      <w:proofErr w:type="spellStart"/>
+      <w:r>
+        <w:t>my.new.group</w:t>
+      </w:r>
+      <w:proofErr w:type="spellEnd"/>
     </w:p>
     <w:p>
       <w:r>
@@ -1408,7 +1622,7 @@
                     <pic:cNvPicPr/>
                   </pic:nvPicPr>
                   <pic:blipFill>
-                    <a:blip r:embed="rId9"/>
+                    <a:blip r:embed="rId8"/>
                     <a:stretch>
                       <a:fillRect/>
                     </a:stretch>
@@ -1446,7 +1660,15 @@
         <w:t xml:space="preserve">&gt; </w:t>
       </w:r>
       <w:r>
-        <w:t>bin/kafka-consumer-groups.sh --bootstrap-server localhost:9092 --describe --group my.new.group --state</w:t>
+        <w:t xml:space="preserve">bin/kafka-consumer-groups.sh --bootstrap-server localhost:9092 --describe --group </w:t>
+      </w:r>
+      <w:proofErr w:type="spellStart"/>
+      <w:r>
+        <w:t>my.new.group</w:t>
+      </w:r>
+      <w:proofErr w:type="spellEnd"/>
+      <w:r>
+        <w:t xml:space="preserve"> --state</w:t>
       </w:r>
     </w:p>
     <w:p>
@@ -1470,7 +1692,7 @@
                     <pic:cNvPicPr/>
                   </pic:nvPicPr>
                   <pic:blipFill>
-                    <a:blip r:embed="rId10"/>
+                    <a:blip r:embed="rId9"/>
                     <a:stretch>
                       <a:fillRect/>
                     </a:stretch>
@@ -1501,7 +1723,15 @@
         <w:t xml:space="preserve">&gt; </w:t>
       </w:r>
       <w:r>
-        <w:t xml:space="preserve">bin/kafka-consumer-groups.sh --bootstrap-server localhost:9092 --describe --group my.new.group </w:t>
+        <w:t xml:space="preserve">bin/kafka-consumer-groups.sh --bootstrap-server localhost:9092 --describe --group </w:t>
+      </w:r>
+      <w:proofErr w:type="spellStart"/>
+      <w:r>
+        <w:t>my.new.group</w:t>
+      </w:r>
+      <w:proofErr w:type="spellEnd"/>
+      <w:r>
+        <w:t xml:space="preserve"> </w:t>
       </w:r>
       <w:r>
         <w:t>–</w:t>
@@ -1531,7 +1761,7 @@
                     <pic:cNvPicPr/>
                   </pic:nvPicPr>
                   <pic:blipFill>
-                    <a:blip r:embed="rId11"/>
+                    <a:blip r:embed="rId10"/>
                     <a:stretch>
                       <a:fillRect/>
                     </a:stretch>
@@ -1552,6 +1782,7 @@
         </w:drawing>
       </w:r>
     </w:p>
+    <w:p/>
     <w:p>
       <w:pPr>
         <w:pStyle w:val="Heading2"/>
@@ -1580,8 +1811,13 @@
     </w:p>
     <w:p>
       <w:r>
-        <w:t>Start DispatchApplication</w:t>
-      </w:r>
+        <w:t xml:space="preserve">Start </w:t>
+      </w:r>
+      <w:proofErr w:type="spellStart"/>
+      <w:r>
+        <w:t>DispatchApplication</w:t>
+      </w:r>
+      <w:proofErr w:type="spellEnd"/>
     </w:p>
     <w:p>
       <w:r>
@@ -1590,7 +1826,15 @@
     </w:p>
     <w:p>
       <w:r>
-        <w:t>Send message(s) to Kafka topic “order.created”.</w:t>
+        <w:t>Send message(s) to Kafka topic “</w:t>
+      </w:r>
+      <w:proofErr w:type="spellStart"/>
+      <w:r>
+        <w:t>order.created</w:t>
+      </w:r>
+      <w:proofErr w:type="spellEnd"/>
+      <w:r>
+        <w:t>”.</w:t>
       </w:r>
     </w:p>
     <w:p>
@@ -1610,7 +1854,15 @@
     </w:p>
     <w:p>
       <w:r>
-        <w:t xml:space="preserve">The KafkaListener in the Spring Boot application consumes the message, and </w:t>
+        <w:t xml:space="preserve">The </w:t>
+      </w:r>
+      <w:proofErr w:type="spellStart"/>
+      <w:r>
+        <w:t>KafkaListener</w:t>
+      </w:r>
+      <w:proofErr w:type="spellEnd"/>
+      <w:r>
+        <w:t xml:space="preserve"> in the Spring Boot application consumes the message, and </w:t>
       </w:r>
       <w:r>
         <w:t>print in the console:</w:t>
@@ -1619,6 +1871,9 @@
         <w:br/>
       </w:r>
       <w:r>
+        <w:rPr>
+          <w:noProof/>
+        </w:rPr>
         <w:drawing>
           <wp:inline distT="0" distB="0" distL="0" distR="0" wp14:anchorId="2AC8EE75" wp14:editId="7ACAB101">
             <wp:extent cx="6629400" cy="135255"/>
@@ -1635,7 +1890,7 @@
                     <pic:cNvPicPr/>
                   </pic:nvPicPr>
                   <pic:blipFill>
-                    <a:blip r:embed="rId12"/>
+                    <a:blip r:embed="rId11"/>
                     <a:stretch>
                       <a:fillRect/>
                     </a:stretch>
@@ -1661,9 +1916,151 @@
         <w:pStyle w:val="Heading3"/>
       </w:pPr>
       <w:r>
-        <w:t>4.2 JSON Deserializer and Error Handling</w:t>
-      </w:r>
-    </w:p>
+        <w:t xml:space="preserve">4.2 JSON </w:t>
+      </w:r>
+      <w:proofErr w:type="spellStart"/>
+      <w:r>
+        <w:t>Deserializer</w:t>
+      </w:r>
+      <w:proofErr w:type="spellEnd"/>
+      <w:r>
+        <w:t xml:space="preserve"> and Error Handling</w:t>
+      </w:r>
+    </w:p>
+    <w:p>
+      <w:pPr>
+        <w:pStyle w:val="Heading3"/>
+      </w:pPr>
+      <w:r>
+        <w:t>4.3 Produce</w:t>
+      </w:r>
+    </w:p>
+    <w:p/>
+    <w:p>
+      <w:pPr>
+        <w:pStyle w:val="Heading2"/>
+      </w:pPr>
+      <w:r>
+        <w:t>5. Spring Boot Integration Test</w:t>
+      </w:r>
+    </w:p>
+    <w:p>
+      <w:r>
+        <w:drawing>
+          <wp:inline distT="0" distB="0" distL="0" distR="0" wp14:anchorId="469FB310" wp14:editId="0AC818CB">
+            <wp:extent cx="1690754" cy="1497407"/>
+            <wp:effectExtent l="38100" t="57150" r="43180" b="45720"/>
+            <wp:docPr id="448936721" name="Picture 1"/>
+            <wp:cNvGraphicFramePr>
+              <a:graphicFrameLocks xmlns:a="http://schemas.openxmlformats.org/drawingml/2006/main" noChangeAspect="1"/>
+            </wp:cNvGraphicFramePr>
+            <a:graphic xmlns:a="http://schemas.openxmlformats.org/drawingml/2006/main">
+              <a:graphicData uri="http://schemas.openxmlformats.org/drawingml/2006/picture">
+                <pic:pic xmlns:pic="http://schemas.openxmlformats.org/drawingml/2006/picture">
+                  <pic:nvPicPr>
+                    <pic:cNvPr id="448936721" name=""/>
+                    <pic:cNvPicPr/>
+                  </pic:nvPicPr>
+                  <pic:blipFill>
+                    <a:blip r:embed="rId12"/>
+                    <a:stretch>
+                      <a:fillRect/>
+                    </a:stretch>
+                  </pic:blipFill>
+                  <pic:spPr>
+                    <a:xfrm>
+                      <a:off x="0" y="0"/>
+                      <a:ext cx="1700648" cy="1506170"/>
+                    </a:xfrm>
+                    <a:prstGeom prst="rect">
+                      <a:avLst/>
+                    </a:prstGeom>
+                    <a:scene3d>
+                      <a:camera prst="orthographicFront"/>
+                      <a:lightRig rig="threePt" dir="t"/>
+                    </a:scene3d>
+                    <a:sp3d>
+                      <a:bevelT/>
+                    </a:sp3d>
+                  </pic:spPr>
+                </pic:pic>
+              </a:graphicData>
+            </a:graphic>
+          </wp:inline>
+        </w:drawing>
+      </w:r>
+    </w:p>
+    <w:p>
+      <w:r>
+        <w:t xml:space="preserve">@DirtiesContext: </w:t>
+      </w:r>
+      <w:r>
+        <w:t>This annotation is particularly useful when a test has changed the state of the application context in such a way that it cannot be easily reset and might affect subsequent tests. Using @DirtiesContext ensures that subsequent tests will operate in a clean environment, avoiding interference from changes made by the dirtied context.</w:t>
+      </w:r>
+    </w:p>
+    <w:p>
+      <w:r>
+        <w:lastRenderedPageBreak/>
+        <w:t>@EmbeddedKafka: Provided by Spring Kafka Test library, which results in an embedded Kafka broker being started that the test and the application will connect to.</w:t>
+      </w:r>
+    </w:p>
+    <w:p>
+      <w:r>
+        <w:drawing>
+          <wp:inline distT="0" distB="0" distL="0" distR="0" wp14:anchorId="25445328" wp14:editId="43A6E7E2">
+            <wp:extent cx="2166850" cy="773251"/>
+            <wp:effectExtent l="38100" t="57150" r="43180" b="46355"/>
+            <wp:docPr id="2047504287" name="Picture 1"/>
+            <wp:cNvGraphicFramePr>
+              <a:graphicFrameLocks xmlns:a="http://schemas.openxmlformats.org/drawingml/2006/main" noChangeAspect="1"/>
+            </wp:cNvGraphicFramePr>
+            <a:graphic xmlns:a="http://schemas.openxmlformats.org/drawingml/2006/main">
+              <a:graphicData uri="http://schemas.openxmlformats.org/drawingml/2006/picture">
+                <pic:pic xmlns:pic="http://schemas.openxmlformats.org/drawingml/2006/picture">
+                  <pic:nvPicPr>
+                    <pic:cNvPr id="2047504287" name=""/>
+                    <pic:cNvPicPr/>
+                  </pic:nvPicPr>
+                  <pic:blipFill>
+                    <a:blip r:embed="rId13"/>
+                    <a:stretch>
+                      <a:fillRect/>
+                    </a:stretch>
+                  </pic:blipFill>
+                  <pic:spPr>
+                    <a:xfrm>
+                      <a:off x="0" y="0"/>
+                      <a:ext cx="2184927" cy="779702"/>
+                    </a:xfrm>
+                    <a:prstGeom prst="rect">
+                      <a:avLst/>
+                    </a:prstGeom>
+                    <a:scene3d>
+                      <a:camera prst="orthographicFront"/>
+                      <a:lightRig rig="threePt" dir="t"/>
+                    </a:scene3d>
+                    <a:sp3d>
+                      <a:bevelT/>
+                    </a:sp3d>
+                  </pic:spPr>
+                </pic:pic>
+              </a:graphicData>
+            </a:graphic>
+          </wp:inline>
+        </w:drawing>
+      </w:r>
+    </w:p>
+    <w:p>
+      <w:proofErr w:type="spellStart"/>
+      <w:r>
+        <w:t>Awaitility</w:t>
+      </w:r>
+      <w:proofErr w:type="spellEnd"/>
+      <w:r>
+        <w:t>: Wait until a condition to become true, which is necessary with asynchronous messaging. E.g. await for the outbound events to be consumed by the test consumer.</w:t>
+      </w:r>
+    </w:p>
+    <w:p/>
     <w:p/>
     <w:p/>
     <w:p/>

</xml_diff>